<commit_message>
Carga de avance de proyecto
</commit_message>
<xml_diff>
--- a/Proyecto IDS_Corregido.docx
+++ b/Proyecto IDS_Corregido.docx
@@ -2476,13 +2476,363 @@
           <w:lang w:val="es-419"/>
         </w:rPr>
       </w:pPr>
-    </w:p>
-    <w:p>
-      <w:pPr>
-        <w:rPr>
-          <w:lang w:val="es-419"/>
-        </w:rPr>
-      </w:pPr>
+      <w:r>
+        <w:rPr>
+          <w:lang w:val="es-419"/>
+        </w:rPr>
+        <w:br w:type="page"/>
+      </w:r>
+    </w:p>
+    <w:p>
+      <w:pPr>
+        <w:rPr>
+          <w:lang w:val="es-419"/>
+        </w:rPr>
+      </w:pPr>
+      <w:r>
+        <w:rPr>
+          <w:lang w:val="es-419"/>
+        </w:rPr>
+        <w:lastRenderedPageBreak/>
+        <w:t>Imágenes Proyecto</w:t>
+      </w:r>
+    </w:p>
+    <w:p>
+      <w:pPr>
+        <w:rPr>
+          <w:lang w:val="es-419"/>
+        </w:rPr>
+      </w:pPr>
+      <w:r>
+        <w:rPr>
+          <w:lang w:val="es-419"/>
+        </w:rPr>
+        <w:drawing>
+          <wp:inline distT="0" distB="0" distL="0" distR="0" wp14:anchorId="4EE1F5B4" wp14:editId="148509F1">
+            <wp:extent cx="5943600" cy="2617470"/>
+            <wp:effectExtent l="0" t="0" r="0" b="0"/>
+            <wp:docPr id="221038374" name="Picture 1" descr="A screenshot of a computer&#10;&#10;Description automatically generated"/>
+            <wp:cNvGraphicFramePr>
+              <a:graphicFrameLocks xmlns:a="http://schemas.openxmlformats.org/drawingml/2006/main" noChangeAspect="1"/>
+            </wp:cNvGraphicFramePr>
+            <a:graphic xmlns:a="http://schemas.openxmlformats.org/drawingml/2006/main">
+              <a:graphicData uri="http://schemas.openxmlformats.org/drawingml/2006/picture">
+                <pic:pic xmlns:pic="http://schemas.openxmlformats.org/drawingml/2006/picture">
+                  <pic:nvPicPr>
+                    <pic:cNvPr id="221038374" name="Picture 1" descr="A screenshot of a computer&#10;&#10;Description automatically generated"/>
+                    <pic:cNvPicPr/>
+                  </pic:nvPicPr>
+                  <pic:blipFill>
+                    <a:blip r:embed="rId7"/>
+                    <a:stretch>
+                      <a:fillRect/>
+                    </a:stretch>
+                  </pic:blipFill>
+                  <pic:spPr>
+                    <a:xfrm>
+                      <a:off x="0" y="0"/>
+                      <a:ext cx="5943600" cy="2617470"/>
+                    </a:xfrm>
+                    <a:prstGeom prst="rect">
+                      <a:avLst/>
+                    </a:prstGeom>
+                  </pic:spPr>
+                </pic:pic>
+              </a:graphicData>
+            </a:graphic>
+          </wp:inline>
+        </w:drawing>
+      </w:r>
+    </w:p>
+    <w:p>
+      <w:pPr>
+        <w:jc w:val="center"/>
+        <w:rPr>
+          <w:lang w:val="es-419"/>
+        </w:rPr>
+      </w:pPr>
+      <w:r>
+        <w:rPr>
+          <w:lang w:val="es-419"/>
+        </w:rPr>
+        <w:t>(imagen no 1, vista principal página)</w:t>
+      </w:r>
+    </w:p>
+    <w:p>
+      <w:pPr>
+        <w:rPr>
+          <w:lang w:val="es-419"/>
+        </w:rPr>
+      </w:pPr>
+      <w:r>
+        <w:rPr>
+          <w:lang w:val="es-419"/>
+        </w:rPr>
+        <w:drawing>
+          <wp:inline distT="0" distB="0" distL="0" distR="0" wp14:anchorId="4C19C6AF" wp14:editId="568D448D">
+            <wp:extent cx="5943600" cy="3516630"/>
+            <wp:effectExtent l="0" t="0" r="0" b="7620"/>
+            <wp:docPr id="1526681779" name="Picture 1" descr="A screenshot of a computer&#10;&#10;Description automatically generated"/>
+            <wp:cNvGraphicFramePr>
+              <a:graphicFrameLocks xmlns:a="http://schemas.openxmlformats.org/drawingml/2006/main" noChangeAspect="1"/>
+            </wp:cNvGraphicFramePr>
+            <a:graphic xmlns:a="http://schemas.openxmlformats.org/drawingml/2006/main">
+              <a:graphicData uri="http://schemas.openxmlformats.org/drawingml/2006/picture">
+                <pic:pic xmlns:pic="http://schemas.openxmlformats.org/drawingml/2006/picture">
+                  <pic:nvPicPr>
+                    <pic:cNvPr id="1526681779" name="Picture 1" descr="A screenshot of a computer&#10;&#10;Description automatically generated"/>
+                    <pic:cNvPicPr/>
+                  </pic:nvPicPr>
+                  <pic:blipFill>
+                    <a:blip r:embed="rId8"/>
+                    <a:stretch>
+                      <a:fillRect/>
+                    </a:stretch>
+                  </pic:blipFill>
+                  <pic:spPr>
+                    <a:xfrm>
+                      <a:off x="0" y="0"/>
+                      <a:ext cx="5943600" cy="3516630"/>
+                    </a:xfrm>
+                    <a:prstGeom prst="rect">
+                      <a:avLst/>
+                    </a:prstGeom>
+                  </pic:spPr>
+                </pic:pic>
+              </a:graphicData>
+            </a:graphic>
+          </wp:inline>
+        </w:drawing>
+      </w:r>
+    </w:p>
+    <w:p>
+      <w:pPr>
+        <w:jc w:val="center"/>
+        <w:rPr>
+          <w:lang w:val="es-419"/>
+        </w:rPr>
+      </w:pPr>
+      <w:r>
+        <w:rPr>
+          <w:lang w:val="es-419"/>
+        </w:rPr>
+        <w:t>(imagen no 2, vista reciclaje página)</w:t>
+      </w:r>
+    </w:p>
+    <w:p>
+      <w:pPr>
+        <w:rPr>
+          <w:lang w:val="es-419"/>
+        </w:rPr>
+      </w:pPr>
+      <w:r>
+        <w:rPr>
+          <w:lang w:val="es-419"/>
+        </w:rPr>
+        <w:br w:type="page"/>
+      </w:r>
+    </w:p>
+    <w:p>
+      <w:pPr>
+        <w:jc w:val="center"/>
+        <w:rPr>
+          <w:lang w:val="es-419"/>
+        </w:rPr>
+      </w:pPr>
+      <w:r>
+        <w:rPr>
+          <w:lang w:val="es-419"/>
+        </w:rPr>
+        <w:lastRenderedPageBreak/>
+        <w:drawing>
+          <wp:inline distT="0" distB="0" distL="0" distR="0" wp14:anchorId="228DFBCE" wp14:editId="2B19E376">
+            <wp:extent cx="5077534" cy="3048425"/>
+            <wp:effectExtent l="0" t="0" r="8890" b="0"/>
+            <wp:docPr id="100418654" name="Picture 1" descr="A screenshot of a computer&#10;&#10;Description automatically generated"/>
+            <wp:cNvGraphicFramePr>
+              <a:graphicFrameLocks xmlns:a="http://schemas.openxmlformats.org/drawingml/2006/main" noChangeAspect="1"/>
+            </wp:cNvGraphicFramePr>
+            <a:graphic xmlns:a="http://schemas.openxmlformats.org/drawingml/2006/main">
+              <a:graphicData uri="http://schemas.openxmlformats.org/drawingml/2006/picture">
+                <pic:pic xmlns:pic="http://schemas.openxmlformats.org/drawingml/2006/picture">
+                  <pic:nvPicPr>
+                    <pic:cNvPr id="100418654" name="Picture 1" descr="A screenshot of a computer&#10;&#10;Description automatically generated"/>
+                    <pic:cNvPicPr/>
+                  </pic:nvPicPr>
+                  <pic:blipFill>
+                    <a:blip r:embed="rId9"/>
+                    <a:stretch>
+                      <a:fillRect/>
+                    </a:stretch>
+                  </pic:blipFill>
+                  <pic:spPr>
+                    <a:xfrm>
+                      <a:off x="0" y="0"/>
+                      <a:ext cx="5077534" cy="3048425"/>
+                    </a:xfrm>
+                    <a:prstGeom prst="rect">
+                      <a:avLst/>
+                    </a:prstGeom>
+                  </pic:spPr>
+                </pic:pic>
+              </a:graphicData>
+            </a:graphic>
+          </wp:inline>
+        </w:drawing>
+      </w:r>
+    </w:p>
+    <w:p>
+      <w:pPr>
+        <w:jc w:val="center"/>
+        <w:rPr>
+          <w:lang w:val="es-419"/>
+        </w:rPr>
+      </w:pPr>
+      <w:r>
+        <w:rPr>
+          <w:lang w:val="es-419"/>
+        </w:rPr>
+        <w:t xml:space="preserve">(imagen no 3, vista </w:t>
+      </w:r>
+      <w:proofErr w:type="spellStart"/>
+      <w:r>
+        <w:rPr>
+          <w:lang w:val="es-419"/>
+        </w:rPr>
+        <w:t>chatbot</w:t>
+      </w:r>
+      <w:proofErr w:type="spellEnd"/>
+      <w:r>
+        <w:rPr>
+          <w:lang w:val="es-419"/>
+        </w:rPr>
+        <w:t>)</w:t>
+      </w:r>
+    </w:p>
+    <w:p>
+      <w:pPr>
+        <w:jc w:val="center"/>
+        <w:rPr>
+          <w:lang w:val="es-419"/>
+        </w:rPr>
+      </w:pPr>
+      <w:r>
+        <w:rPr>
+          <w:lang w:val="es-419"/>
+        </w:rPr>
+        <w:drawing>
+          <wp:inline distT="0" distB="0" distL="0" distR="0" wp14:anchorId="34852712" wp14:editId="28D4936B">
+            <wp:extent cx="5943600" cy="3706495"/>
+            <wp:effectExtent l="0" t="0" r="0" b="8255"/>
+            <wp:docPr id="1757095872" name="Picture 1" descr="A screenshot of a video&#10;&#10;Description automatically generated"/>
+            <wp:cNvGraphicFramePr>
+              <a:graphicFrameLocks xmlns:a="http://schemas.openxmlformats.org/drawingml/2006/main" noChangeAspect="1"/>
+            </wp:cNvGraphicFramePr>
+            <a:graphic xmlns:a="http://schemas.openxmlformats.org/drawingml/2006/main">
+              <a:graphicData uri="http://schemas.openxmlformats.org/drawingml/2006/picture">
+                <pic:pic xmlns:pic="http://schemas.openxmlformats.org/drawingml/2006/picture">
+                  <pic:nvPicPr>
+                    <pic:cNvPr id="1757095872" name="Picture 1" descr="A screenshot of a video&#10;&#10;Description automatically generated"/>
+                    <pic:cNvPicPr/>
+                  </pic:nvPicPr>
+                  <pic:blipFill>
+                    <a:blip r:embed="rId10"/>
+                    <a:stretch>
+                      <a:fillRect/>
+                    </a:stretch>
+                  </pic:blipFill>
+                  <pic:spPr>
+                    <a:xfrm>
+                      <a:off x="0" y="0"/>
+                      <a:ext cx="5943600" cy="3706495"/>
+                    </a:xfrm>
+                    <a:prstGeom prst="rect">
+                      <a:avLst/>
+                    </a:prstGeom>
+                  </pic:spPr>
+                </pic:pic>
+              </a:graphicData>
+            </a:graphic>
+          </wp:inline>
+        </w:drawing>
+      </w:r>
+    </w:p>
+    <w:p>
+      <w:pPr>
+        <w:jc w:val="center"/>
+        <w:rPr>
+          <w:lang w:val="es-419"/>
+        </w:rPr>
+      </w:pPr>
+      <w:r>
+        <w:rPr>
+          <w:lang w:val="es-419"/>
+        </w:rPr>
+        <w:t>(imagen no 4, vista noticias Guatemala)</w:t>
+      </w:r>
+    </w:p>
+    <w:p>
+      <w:pPr>
+        <w:jc w:val="center"/>
+        <w:rPr>
+          <w:lang w:val="es-419"/>
+        </w:rPr>
+      </w:pPr>
+      <w:r>
+        <w:rPr>
+          <w:lang w:val="es-419"/>
+        </w:rPr>
+        <w:lastRenderedPageBreak/>
+        <w:drawing>
+          <wp:inline distT="0" distB="0" distL="0" distR="0" wp14:anchorId="4632FC72" wp14:editId="092500DA">
+            <wp:extent cx="5943600" cy="1530350"/>
+            <wp:effectExtent l="0" t="0" r="0" b="0"/>
+            <wp:docPr id="1874241969" name="Picture 1" descr="A green and blue recycle bins&#10;&#10;Description automatically generated"/>
+            <wp:cNvGraphicFramePr>
+              <a:graphicFrameLocks xmlns:a="http://schemas.openxmlformats.org/drawingml/2006/main" noChangeAspect="1"/>
+            </wp:cNvGraphicFramePr>
+            <a:graphic xmlns:a="http://schemas.openxmlformats.org/drawingml/2006/main">
+              <a:graphicData uri="http://schemas.openxmlformats.org/drawingml/2006/picture">
+                <pic:pic xmlns:pic="http://schemas.openxmlformats.org/drawingml/2006/picture">
+                  <pic:nvPicPr>
+                    <pic:cNvPr id="1874241969" name="Picture 1" descr="A green and blue recycle bins&#10;&#10;Description automatically generated"/>
+                    <pic:cNvPicPr/>
+                  </pic:nvPicPr>
+                  <pic:blipFill>
+                    <a:blip r:embed="rId11"/>
+                    <a:stretch>
+                      <a:fillRect/>
+                    </a:stretch>
+                  </pic:blipFill>
+                  <pic:spPr>
+                    <a:xfrm>
+                      <a:off x="0" y="0"/>
+                      <a:ext cx="5943600" cy="1530350"/>
+                    </a:xfrm>
+                    <a:prstGeom prst="rect">
+                      <a:avLst/>
+                    </a:prstGeom>
+                  </pic:spPr>
+                </pic:pic>
+              </a:graphicData>
+            </a:graphic>
+          </wp:inline>
+        </w:drawing>
+      </w:r>
+    </w:p>
+    <w:p>
+      <w:pPr>
+        <w:jc w:val="center"/>
+        <w:rPr>
+          <w:lang w:val="es-419"/>
+        </w:rPr>
+      </w:pPr>
+      <w:r>
+        <w:rPr>
+          <w:lang w:val="es-419"/>
+        </w:rPr>
+        <w:t>(imagen no 5, vista patrocinadores Guatemala)</w:t>
+      </w:r>
       <w:r>
         <w:rPr>
           <w:lang w:val="es-419"/>
@@ -3261,13 +3611,7 @@
         <w:rPr>
           <w:lang w:val="es-419"/>
         </w:rPr>
-        <w:t>-</w:t>
-      </w:r>
-      <w:r>
-        <w:rPr>
-          <w:lang w:val="es-419"/>
-        </w:rPr>
-        <w:t>Este aumento refleja el impacto positivo de la página web educativa, ya que los usuarios mejoraron significativamente sus hábitos de reciclaje al recibir información y acceso a herramientas interactivas que facilitaron la separación de residuos.</w:t>
+        <w:t>-Este aumento refleja el impacto positivo de la página web educativa, ya que los usuarios mejoraron significativamente sus hábitos de reciclaje al recibir información y acceso a herramientas interactivas que facilitaron la separación de residuos.</w:t>
       </w:r>
     </w:p>
     <w:p>
@@ -3544,7 +3888,7 @@
         </w:rPr>
         <w:t xml:space="preserve">. Obtenido de </w:t>
       </w:r>
-      <w:hyperlink r:id="rId7" w:tgtFrame="_new" w:history="1">
+      <w:hyperlink r:id="rId12" w:tgtFrame="_new" w:history="1">
         <w:r>
           <w:rPr>
             <w:rStyle w:val="Hyperlink"/>
@@ -3589,7 +3933,7 @@
       <w:r>
         <w:t xml:space="preserve"> de </w:t>
       </w:r>
-      <w:hyperlink r:id="rId8" w:tgtFrame="_new" w:history="1">
+      <w:hyperlink r:id="rId13" w:tgtFrame="_new" w:history="1">
         <w:r>
           <w:rPr>
             <w:rStyle w:val="Hyperlink"/>
@@ -3633,7 +3977,7 @@
       <w:r>
         <w:t xml:space="preserve"> de </w:t>
       </w:r>
-      <w:hyperlink r:id="rId9" w:tgtFrame="_new" w:history="1">
+      <w:hyperlink r:id="rId14" w:tgtFrame="_new" w:history="1">
         <w:r>
           <w:rPr>
             <w:rStyle w:val="Hyperlink"/>
@@ -3672,7 +4016,7 @@
         </w:rPr>
         <w:t xml:space="preserve">. Obtenido de </w:t>
       </w:r>
-      <w:hyperlink r:id="rId10" w:tgtFrame="_new" w:history="1">
+      <w:hyperlink r:id="rId15" w:tgtFrame="_new" w:history="1">
         <w:r>
           <w:rPr>
             <w:rStyle w:val="Hyperlink"/>
@@ -3776,7 +4120,7 @@
       <w:r>
         <w:t xml:space="preserve"> de </w:t>
       </w:r>
-      <w:hyperlink r:id="rId11" w:tgtFrame="_new" w:history="1">
+      <w:hyperlink r:id="rId16" w:tgtFrame="_new" w:history="1">
         <w:r>
           <w:rPr>
             <w:rStyle w:val="Hyperlink"/>
@@ -3820,7 +4164,7 @@
       <w:r>
         <w:t xml:space="preserve"> de </w:t>
       </w:r>
-      <w:hyperlink r:id="rId12" w:tgtFrame="_new" w:history="1">
+      <w:hyperlink r:id="rId17" w:tgtFrame="_new" w:history="1">
         <w:r>
           <w:rPr>
             <w:rStyle w:val="Hyperlink"/>
@@ -3864,7 +4208,7 @@
       <w:r>
         <w:t xml:space="preserve"> de </w:t>
       </w:r>
-      <w:hyperlink r:id="rId13" w:tgtFrame="_new" w:history="1">
+      <w:hyperlink r:id="rId18" w:tgtFrame="_new" w:history="1">
         <w:r>
           <w:rPr>
             <w:rStyle w:val="Hyperlink"/>
@@ -3932,7 +4276,7 @@
       <w:r>
         <w:t xml:space="preserve"> de </w:t>
       </w:r>
-      <w:hyperlink r:id="rId14" w:tgtFrame="_new" w:history="1">
+      <w:hyperlink r:id="rId19" w:tgtFrame="_new" w:history="1">
         <w:r>
           <w:rPr>
             <w:rStyle w:val="Hyperlink"/>
@@ -3969,7 +4313,7 @@
       <w:r>
         <w:t xml:space="preserve"> de </w:t>
       </w:r>
-      <w:hyperlink r:id="rId15" w:tgtFrame="_new" w:history="1">
+      <w:hyperlink r:id="rId20" w:tgtFrame="_new" w:history="1">
         <w:r>
           <w:rPr>
             <w:rStyle w:val="Hyperlink"/>
@@ -4013,7 +4357,7 @@
       <w:r>
         <w:t xml:space="preserve"> de </w:t>
       </w:r>
-      <w:hyperlink r:id="rId16" w:tgtFrame="_new" w:history="1">
+      <w:hyperlink r:id="rId21" w:tgtFrame="_new" w:history="1">
         <w:r>
           <w:rPr>
             <w:rStyle w:val="Hyperlink"/>
@@ -4050,7 +4394,7 @@
       <w:r>
         <w:t xml:space="preserve"> de </w:t>
       </w:r>
-      <w:hyperlink r:id="rId17" w:tgtFrame="_new" w:history="1">
+      <w:hyperlink r:id="rId22" w:tgtFrame="_new" w:history="1">
         <w:r>
           <w:rPr>
             <w:rStyle w:val="Hyperlink"/>
@@ -4169,7 +4513,7 @@
       <w:r>
         <w:t xml:space="preserve"> de </w:t>
       </w:r>
-      <w:hyperlink r:id="rId18" w:tgtFrame="_new" w:history="1">
+      <w:hyperlink r:id="rId23" w:tgtFrame="_new" w:history="1">
         <w:r>
           <w:rPr>
             <w:rStyle w:val="Hyperlink"/>
@@ -4238,7 +4582,7 @@
         </w:rPr>
         <w:t xml:space="preserve">. Obtenido de </w:t>
       </w:r>
-      <w:hyperlink r:id="rId19" w:tgtFrame="_new" w:history="1">
+      <w:hyperlink r:id="rId24" w:tgtFrame="_new" w:history="1">
         <w:r>
           <w:rPr>
             <w:rStyle w:val="Hyperlink"/>
@@ -4255,9 +4599,64 @@
         </w:rPr>
       </w:pPr>
     </w:p>
+    <w:p>
+      <w:pPr>
+        <w:rPr>
+          <w:lang w:val="es-419"/>
+        </w:rPr>
+      </w:pPr>
+      <w:r>
+        <w:rPr>
+          <w:lang w:val="es-419"/>
+        </w:rPr>
+        <w:t>Anexo</w:t>
+      </w:r>
+    </w:p>
+    <w:p>
+      <w:pPr>
+        <w:rPr>
+          <w:lang w:val="es-419"/>
+        </w:rPr>
+      </w:pPr>
+      <w:r>
+        <w:rPr>
+          <w:lang w:val="es-419"/>
+        </w:rPr>
+        <w:t xml:space="preserve">Acceso a parte teórica y recursos de la página web: </w:t>
+      </w:r>
+      <w:hyperlink r:id="rId25" w:history="1">
+        <w:r>
+          <w:rPr>
+            <w:rStyle w:val="Hyperlink"/>
+            <w:lang w:val="es-419"/>
+          </w:rPr>
+          <w:t>https://github.com/ZeroJChang/IDS_Projecto</w:t>
+        </w:r>
+      </w:hyperlink>
+    </w:p>
+    <w:p>
+      <w:pPr>
+        <w:rPr>
+          <w:lang w:val="es-419"/>
+        </w:rPr>
+      </w:pPr>
+    </w:p>
+    <w:p>
+      <w:pPr>
+        <w:rPr>
+          <w:lang w:val="es-419"/>
+        </w:rPr>
+      </w:pPr>
+    </w:p>
     <w:sectPr>
       <w:pgSz w:w="12240" w:h="15840"/>
       <w:pgMar w:top="1440" w:right="1440" w:bottom="1440" w:left="1440" w:header="708" w:footer="708" w:gutter="0"/>
+      <w:pgBorders w:offsetFrom="page">
+        <w:top w:val="single" w:sz="4" w:space="24" w:color="auto"/>
+        <w:left w:val="single" w:sz="4" w:space="24" w:color="auto"/>
+        <w:bottom w:val="single" w:sz="4" w:space="24" w:color="auto"/>
+        <w:right w:val="single" w:sz="4" w:space="24" w:color="auto"/>
+      </w:pgBorders>
       <w:cols w:space="708"/>
       <w:docGrid w:linePitch="360"/>
     </w:sectPr>

</xml_diff>